<commit_message>
added button and field descriptions
</commit_message>
<xml_diff>
--- a/Design/ClassWriteups/EditRobotView.docx
+++ b/Design/ClassWriteups/EditRobotView.docx
@@ -134,6 +134,11 @@
       <w:r>
         <w:t xml:space="preserve"> information is displayed in the boxes of information that is editable and can be save or unchanged</w:t>
       </w:r>
+      <w:r>
+        <w:t>. There is a selection box with the list of robots to be edited and text boxes to edit the robots name, team, and code. 4 buttons are available to save changes, cancel changes, create a new robot, or go back to the main menu.</w:t>
+      </w:r>
+      <w:bookmarkStart w:id="0" w:name="_GoBack"/>
+      <w:bookmarkEnd w:id="0"/>
     </w:p>
     <w:p>
       <w:pPr>
@@ -290,8 +295,8 @@
       <w:pPr>
         <w:pStyle w:val="Heading4"/>
       </w:pPr>
-      <w:bookmarkStart w:id="0" w:name="_Void_method1(String_arg0,"/>
-      <w:bookmarkEnd w:id="0"/>
+      <w:bookmarkStart w:id="1" w:name="_Void_method1(String_arg0,"/>
+      <w:bookmarkEnd w:id="1"/>
       <w:r>
         <w:t xml:space="preserve">public </w:t>
       </w:r>
@@ -312,8 +317,6 @@
       <w:r>
         <w:t>constructs a new EditRobotView using a LibMaster that will be used to get and set the robot’s information.</w:t>
       </w:r>
-      <w:bookmarkStart w:id="1" w:name="_GoBack"/>
-      <w:bookmarkEnd w:id="1"/>
     </w:p>
     <w:p/>
     <w:sectPr>
@@ -1629,7 +1632,7 @@
 </file>
 
 <file path=customXml/itemProps1.xml><?xml version="1.0" encoding="utf-8"?>
-<ds:datastoreItem xmlns:ds="http://schemas.openxmlformats.org/officeDocument/2006/customXml" ds:itemID="{5C72A6A9-8F55-400D-AD12-3CF448BC67C1}">
+<ds:datastoreItem xmlns:ds="http://schemas.openxmlformats.org/officeDocument/2006/customXml" ds:itemID="{8398C673-11A9-4662-9289-5326CB62C926}">
   <ds:schemaRefs>
     <ds:schemaRef ds:uri="http://schemas.openxmlformats.org/officeDocument/2006/bibliography"/>
   </ds:schemaRefs>

</xml_diff>